<commit_message>
Add more detail to 4/10 update
</commit_message>
<xml_diff>
--- a/Weekly Updates/Weekly Update 4:10:2019.docx
+++ b/Weekly Updates/Weekly Update 4:10:2019.docx
@@ -192,7 +192,19 @@
         <w:rPr>
           <w:rFonts w:ascii="Helvetica Neue" w:hAnsi="Helvetica Neue"/>
         </w:rPr>
-        <w:t>I completely redid the data structures for storing the “game” state. I realized that the way I had structured my data before would not allow an animal to occupy a cell in which a plant could regrow, so I threw it out and restarted. In addition, I have some basic file reading mechanisms for testing, but they will be replaced later on by something more robust.</w:t>
+        <w:t xml:space="preserve">I completely redid the data structures for storing the “game” state. I realized that the way I had structured my data before would not allow an animal to occupy a cell in which a plant could regrow, so I threw it out and restarted. </w:t>
+      </w:r>
+      <w:r>
+        <w:rPr>
+          <w:rFonts w:ascii="Helvetica Neue" w:hAnsi="Helvetica Neue"/>
+        </w:rPr>
+        <w:t xml:space="preserve">One major thing I changed was I began to use smart pointers and move semantics. </w:t>
+      </w:r>
+      <w:r>
+        <w:rPr>
+          <w:rFonts w:ascii="Helvetica Neue" w:hAnsi="Helvetica Neue"/>
+        </w:rPr>
+        <w:t>In addition, I have some basic file reading mechanisms for testing, but they will be replaced later on by something more robust.</w:t>
       </w:r>
     </w:p>
     <w:p>
@@ -1037,7 +1049,7 @@
 </file>
 
 <file path=customXml/itemProps1.xml><?xml version="1.0" encoding="utf-8"?>
-<ds:datastoreItem xmlns:ds="http://schemas.openxmlformats.org/officeDocument/2006/customXml" ds:itemID="{3319A81C-2D0A-0644-A0CA-8D9D989FB7BD}">
+<ds:datastoreItem xmlns:ds="http://schemas.openxmlformats.org/officeDocument/2006/customXml" ds:itemID="{7E59FC4C-AF38-0B43-8905-88732EDE8945}">
   <ds:schemaRefs>
     <ds:schemaRef ds:uri="http://schemas.openxmlformats.org/officeDocument/2006/bibliography"/>
   </ds:schemaRefs>

</xml_diff>